<commit_message>
Arreglo en el codigo para que ya si divida bien los procesos cuando hay un resto. Por ejemplo 9 procesos en 100 numeros. Adelanto en la descripción de bloques en el documento.
</commit_message>
<xml_diff>
--- a/Tarea1/DescripcionTarea1.docx
+++ b/Tarea1/DescripcionTarea1.docx
@@ -27,22 +27,6 @@
           <w:lang w:val="es-419"/>
         </w:rPr>
       </w:pPr>
-      <w:r>
-        <w:rPr>
-          <w:lang w:val="es-419"/>
-        </w:rPr>
-        <w:t>Falta terminarlo</w:t>
-      </w:r>
-      <w:proofErr w:type="gramStart"/>
-      <w:r>
-        <w:rPr>
-          <w:lang w:val="es-419"/>
-        </w:rPr>
-        <w:t>..</w:t>
-      </w:r>
-      <w:bookmarkStart w:id="0" w:name="_GoBack"/>
-      <w:bookmarkEnd w:id="0"/>
-      <w:proofErr w:type="gramEnd"/>
       <w:r>
         <w:rPr>
           <w:lang w:val="es-419"/>
@@ -62,14 +46,7 @@
     </w:p>
     <w:p>
       <w:pPr>
-        <w:rPr>
-          <w:lang w:val="es-419"/>
-        </w:rPr>
-      </w:pPr>
-    </w:p>
-    <w:p>
-      <w:pPr>
-        <w:ind w:left="-426" w:right="-852"/>
+        <w:ind w:left="-709" w:right="-852"/>
         <w:rPr>
           <w:lang w:val="es-419"/>
         </w:rPr>
@@ -81,9 +58,9 @@
         </w:rPr>
         <w:drawing>
           <wp:inline distT="0" distB="0" distL="0" distR="0">
-            <wp:extent cx="6048375" cy="5394035"/>
-            <wp:effectExtent l="0" t="0" r="0" b="0"/>
-            <wp:docPr id="1" name="Imagen 1"/>
+            <wp:extent cx="6284089" cy="6086050"/>
+            <wp:effectExtent l="0" t="0" r="2540" b="0"/>
+            <wp:docPr id="2" name="Imagen 2"/>
             <wp:cNvGraphicFramePr>
               <a:graphicFrameLocks xmlns:a="http://schemas.openxmlformats.org/drawingml/2006/main" noChangeAspect="1"/>
             </wp:cNvGraphicFramePr>
@@ -91,7 +68,7 @@
               <a:graphicData uri="http://schemas.openxmlformats.org/drawingml/2006/picture">
                 <pic:pic xmlns:pic="http://schemas.openxmlformats.org/drawingml/2006/picture">
                   <pic:nvPicPr>
-                    <pic:cNvPr id="1" name="Arqui1.png"/>
+                    <pic:cNvPr id="2" name="Arquiimg.png"/>
                     <pic:cNvPicPr/>
                   </pic:nvPicPr>
                   <pic:blipFill>
@@ -109,7 +86,7 @@
                   <pic:spPr>
                     <a:xfrm>
                       <a:off x="0" y="0"/>
-                      <a:ext cx="6050758" cy="5396160"/>
+                      <a:ext cx="6288336" cy="6090163"/>
                     </a:xfrm>
                     <a:prstGeom prst="rect">
                       <a:avLst/>
@@ -148,23 +125,7 @@
     </w:p>
     <w:p>
       <w:pPr>
-        <w:ind w:left="-426" w:right="-852"/>
-        <w:rPr>
-          <w:lang w:val="es-419"/>
-        </w:rPr>
-      </w:pPr>
-    </w:p>
-    <w:p>
-      <w:pPr>
-        <w:ind w:left="-426" w:right="-852"/>
-        <w:rPr>
-          <w:lang w:val="es-419"/>
-        </w:rPr>
-      </w:pPr>
-    </w:p>
-    <w:p>
-      <w:pPr>
-        <w:ind w:left="-426" w:right="-852"/>
+        <w:ind w:right="-852"/>
         <w:rPr>
           <w:lang w:val="es-419"/>
         </w:rPr>
@@ -306,7 +267,7 @@
         <w:rPr>
           <w:rFonts w:ascii="Arial" w:hAnsi="Arial" w:cs="Arial"/>
           <w:noProof/>
-          <w:lang w:val="es-419"/>
+          <w:lang w:eastAsia="es-ES"/>
         </w:rPr>
         <mc:AlternateContent>
           <mc:Choice Requires="wps">
@@ -411,14 +372,7 @@
                                 <w:rFonts w:ascii="Arial" w:hAnsi="Arial" w:cs="Arial"/>
                                 <w:lang w:val="en-US"/>
                               </w:rPr>
-                              <w:t xml:space="preserve"> b) </w:t>
-                            </w:r>
-                            <w:r>
-                              <w:rPr>
-                                <w:rFonts w:ascii="Arial" w:hAnsi="Arial" w:cs="Arial"/>
-                                <w:lang w:val="en-US"/>
-                              </w:rPr>
-                              <w:t>{</w:t>
+                              <w:t xml:space="preserve"> b) {</w:t>
                             </w:r>
                           </w:p>
                           <w:p>
@@ -1255,6 +1209,8 @@
         </w:rPr>
         <w:t xml:space="preserve">Al ser posible que la división no sea exacta, se toman el resto de la anterior división y se divide nuevamente entre los procesos existentes. </w:t>
       </w:r>
+      <w:bookmarkStart w:id="0" w:name="_GoBack"/>
+      <w:bookmarkEnd w:id="0"/>
     </w:p>
     <w:p>
       <w:pPr>

</xml_diff>